<commit_message>
Task A1.2: Generate Scaffold Product
</commit_message>
<xml_diff>
--- a/doc/Task A1 Kochbuch.docx
+++ b/doc/Task A1 Kochbuch.docx
@@ -63,11 +63,10 @@
           <w:kern w:val="24"/>
           <w:sz w:val="22"/>
           <w:szCs w:val="22"/>
-          <w:lang w:eastAsia="de-CH"/>
-        </w:rPr>
-      </w:pPr>
-      <w:bookmarkStart w:id="0" w:name="_GoBack"/>
-      <w:bookmarkEnd w:id="0"/>
+          <w:highlight w:val="green"/>
+          <w:lang w:eastAsia="de-CH"/>
+        </w:rPr>
+      </w:pPr>
       <w:r>
         <w:rPr>
           <w:rFonts w:ascii="Verdana" w:eastAsia="Verdana" w:hAnsi="Verdana" w:cs="Verdana"/>
@@ -75,6 +74,7 @@
           <w:kern w:val="24"/>
           <w:sz w:val="22"/>
           <w:szCs w:val="22"/>
+          <w:highlight w:val="green"/>
           <w:lang w:eastAsia="de-CH"/>
         </w:rPr>
         <w:t xml:space="preserve">Applikation </w:t>
@@ -87,6 +87,7 @@
           <w:kern w:val="24"/>
           <w:sz w:val="22"/>
           <w:szCs w:val="22"/>
+          <w:highlight w:val="green"/>
           <w:lang w:eastAsia="de-CH"/>
         </w:rPr>
         <w:t>depot</w:t>
@@ -99,6 +100,7 @@
           <w:kern w:val="24"/>
           <w:sz w:val="22"/>
           <w:szCs w:val="22"/>
+          <w:highlight w:val="green"/>
           <w:lang w:eastAsia="de-CH"/>
         </w:rPr>
         <w:t xml:space="preserve"> neu erstellen:</w:t>
@@ -111,6 +113,7 @@
           <w:rFonts w:ascii="Times New Roman" w:eastAsia="Times New Roman" w:hAnsi="Times New Roman" w:cs="Times New Roman"/>
           <w:sz w:val="22"/>
           <w:szCs w:val="22"/>
+          <w:highlight w:val="green"/>
           <w:lang w:eastAsia="de-CH"/>
         </w:rPr>
       </w:pPr>
@@ -122,6 +125,7 @@
           <w:kern w:val="24"/>
           <w:sz w:val="22"/>
           <w:szCs w:val="22"/>
+          <w:highlight w:val="green"/>
           <w:lang w:eastAsia="de-CH"/>
         </w:rPr>
         <w:t>rails</w:t>
@@ -134,6 +138,7 @@
           <w:kern w:val="24"/>
           <w:sz w:val="22"/>
           <w:szCs w:val="22"/>
+          <w:highlight w:val="green"/>
           <w:lang w:eastAsia="de-CH"/>
         </w:rPr>
         <w:t xml:space="preserve"> </w:t>
@@ -146,6 +151,7 @@
           <w:kern w:val="24"/>
           <w:sz w:val="22"/>
           <w:szCs w:val="22"/>
+          <w:highlight w:val="green"/>
           <w:lang w:eastAsia="de-CH"/>
         </w:rPr>
         <w:t>new</w:t>
@@ -158,6 +164,7 @@
           <w:kern w:val="24"/>
           <w:sz w:val="22"/>
           <w:szCs w:val="22"/>
+          <w:highlight w:val="green"/>
           <w:lang w:eastAsia="de-CH"/>
         </w:rPr>
         <w:t xml:space="preserve"> </w:t>
@@ -170,6 +177,7 @@
           <w:kern w:val="24"/>
           <w:sz w:val="22"/>
           <w:szCs w:val="22"/>
+          <w:highlight w:val="green"/>
           <w:lang w:eastAsia="de-CH"/>
         </w:rPr>
         <w:t>depot</w:t>
@@ -182,6 +190,7 @@
           <w:kern w:val="24"/>
           <w:sz w:val="22"/>
           <w:szCs w:val="22"/>
+          <w:highlight w:val="green"/>
           <w:lang w:eastAsia="de-CH"/>
         </w:rPr>
         <w:t xml:space="preserve"> </w:t>
@@ -191,6 +200,7 @@
           <w:rFonts w:ascii="Times New Roman" w:eastAsia="Times New Roman" w:hAnsi="Times New Roman" w:cs="Times New Roman"/>
           <w:sz w:val="22"/>
           <w:szCs w:val="22"/>
+          <w:highlight w:val="green"/>
           <w:lang w:eastAsia="de-CH"/>
         </w:rPr>
         <w:br/>
@@ -202,10 +212,13 @@
           <w:kern w:val="24"/>
           <w:sz w:val="22"/>
           <w:szCs w:val="22"/>
+          <w:highlight w:val="green"/>
           <w:lang w:eastAsia="de-CH"/>
         </w:rPr>
         <w:t>oder mit Assistent</w:t>
       </w:r>
+      <w:bookmarkStart w:id="0" w:name="_GoBack"/>
+      <w:bookmarkEnd w:id="0"/>
     </w:p>
     <w:p>
       <w:pPr>
@@ -219,6 +232,7 @@
           <w:rFonts w:ascii="Times New Roman" w:eastAsia="Times New Roman" w:hAnsi="Times New Roman" w:cs="Times New Roman"/>
           <w:sz w:val="22"/>
           <w:szCs w:val="22"/>
+          <w:highlight w:val="green"/>
           <w:lang w:eastAsia="de-CH"/>
         </w:rPr>
       </w:pPr>
@@ -230,6 +244,7 @@
           <w:kern w:val="24"/>
           <w:sz w:val="22"/>
           <w:szCs w:val="22"/>
+          <w:highlight w:val="green"/>
           <w:lang w:eastAsia="de-CH"/>
         </w:rPr>
         <w:t>Generate</w:t>
@@ -242,6 +257,7 @@
           <w:kern w:val="24"/>
           <w:sz w:val="22"/>
           <w:szCs w:val="22"/>
+          <w:highlight w:val="green"/>
           <w:lang w:eastAsia="de-CH"/>
         </w:rPr>
         <w:t xml:space="preserve"> </w:t>
@@ -254,6 +270,7 @@
           <w:kern w:val="24"/>
           <w:sz w:val="22"/>
           <w:szCs w:val="22"/>
+          <w:highlight w:val="green"/>
           <w:lang w:eastAsia="de-CH"/>
         </w:rPr>
         <w:t>Scaffold</w:t>
@@ -266,6 +283,7 @@
           <w:kern w:val="24"/>
           <w:sz w:val="22"/>
           <w:szCs w:val="22"/>
+          <w:highlight w:val="green"/>
           <w:lang w:eastAsia="de-CH"/>
         </w:rPr>
         <w:t xml:space="preserve"> («Gerüst»): </w:t>
@@ -290,6 +308,7 @@
           <w:kern w:val="24"/>
           <w:sz w:val="22"/>
           <w:szCs w:val="22"/>
+          <w:highlight w:val="green"/>
           <w:lang w:eastAsia="de-CH"/>
         </w:rPr>
         <w:t>rails</w:t>
@@ -302,6 +321,7 @@
           <w:kern w:val="24"/>
           <w:sz w:val="22"/>
           <w:szCs w:val="22"/>
+          <w:highlight w:val="green"/>
           <w:lang w:eastAsia="de-CH"/>
         </w:rPr>
         <w:t xml:space="preserve"> </w:t>
@@ -314,6 +334,7 @@
           <w:kern w:val="24"/>
           <w:sz w:val="22"/>
           <w:szCs w:val="22"/>
+          <w:highlight w:val="green"/>
           <w:lang w:eastAsia="de-CH"/>
         </w:rPr>
         <w:t>generate</w:t>
@@ -326,6 +347,7 @@
           <w:kern w:val="24"/>
           <w:sz w:val="22"/>
           <w:szCs w:val="22"/>
+          <w:highlight w:val="green"/>
           <w:lang w:eastAsia="de-CH"/>
         </w:rPr>
         <w:t xml:space="preserve"> </w:t>
@@ -338,6 +360,7 @@
           <w:kern w:val="24"/>
           <w:sz w:val="22"/>
           <w:szCs w:val="22"/>
+          <w:highlight w:val="green"/>
           <w:lang w:eastAsia="de-CH"/>
         </w:rPr>
         <w:t>scaffold</w:t>
@@ -350,6 +373,7 @@
           <w:kern w:val="24"/>
           <w:sz w:val="22"/>
           <w:szCs w:val="22"/>
+          <w:highlight w:val="green"/>
           <w:lang w:eastAsia="de-CH"/>
         </w:rPr>
         <w:t xml:space="preserve"> </w:t>
@@ -362,6 +386,7 @@
           <w:kern w:val="24"/>
           <w:sz w:val="22"/>
           <w:szCs w:val="22"/>
+          <w:highlight w:val="green"/>
           <w:lang w:eastAsia="de-CH"/>
         </w:rPr>
         <w:t>Product</w:t>
@@ -374,6 +399,7 @@
           <w:kern w:val="24"/>
           <w:sz w:val="22"/>
           <w:szCs w:val="22"/>
+          <w:highlight w:val="green"/>
           <w:lang w:eastAsia="de-CH"/>
         </w:rPr>
         <w:t xml:space="preserve"> </w:t>
@@ -386,6 +412,7 @@
           <w:kern w:val="24"/>
           <w:sz w:val="22"/>
           <w:szCs w:val="22"/>
+          <w:highlight w:val="green"/>
           <w:lang w:eastAsia="de-CH"/>
         </w:rPr>
         <w:t>title:string</w:t>
@@ -398,6 +425,7 @@
           <w:kern w:val="24"/>
           <w:sz w:val="22"/>
           <w:szCs w:val="22"/>
+          <w:highlight w:val="green"/>
           <w:lang w:eastAsia="de-CH"/>
         </w:rPr>
         <w:t xml:space="preserve"> </w:t>
@@ -410,6 +438,7 @@
           <w:kern w:val="24"/>
           <w:sz w:val="22"/>
           <w:szCs w:val="22"/>
+          <w:highlight w:val="green"/>
           <w:lang w:eastAsia="de-CH"/>
         </w:rPr>
         <w:t>description:text</w:t>
@@ -422,6 +451,7 @@
           <w:kern w:val="24"/>
           <w:sz w:val="22"/>
           <w:szCs w:val="22"/>
+          <w:highlight w:val="green"/>
           <w:lang w:eastAsia="de-CH"/>
         </w:rPr>
         <w:t xml:space="preserve"> </w:t>
@@ -434,6 +464,7 @@
           <w:kern w:val="24"/>
           <w:sz w:val="22"/>
           <w:szCs w:val="22"/>
+          <w:highlight w:val="green"/>
           <w:lang w:eastAsia="de-CH"/>
         </w:rPr>
         <w:t>image_url:string</w:t>
@@ -446,6 +477,7 @@
           <w:kern w:val="24"/>
           <w:sz w:val="22"/>
           <w:szCs w:val="22"/>
+          <w:highlight w:val="green"/>
           <w:lang w:eastAsia="de-CH"/>
         </w:rPr>
         <w:t xml:space="preserve"> </w:t>
@@ -458,6 +490,7 @@
           <w:kern w:val="24"/>
           <w:sz w:val="22"/>
           <w:szCs w:val="22"/>
+          <w:highlight w:val="green"/>
           <w:lang w:eastAsia="de-CH"/>
         </w:rPr>
         <w:t>price:decimal</w:t>
@@ -2353,6 +2386,7 @@
   <w:style w:type="character" w:default="1" w:styleId="Absatz-Standardschriftart">
     <w:name w:val="Default Paragraph Font"/>
     <w:uiPriority w:val="1"/>
+    <w:semiHidden/>
     <w:unhideWhenUsed/>
   </w:style>
   <w:style w:type="table" w:default="1" w:styleId="NormaleTabelle">
@@ -3282,6 +3316,7 @@
   <w:style w:type="character" w:default="1" w:styleId="Absatz-Standardschriftart">
     <w:name w:val="Default Paragraph Font"/>
     <w:uiPriority w:val="1"/>
+    <w:semiHidden/>
     <w:unhideWhenUsed/>
   </w:style>
   <w:style w:type="table" w:default="1" w:styleId="NormaleTabelle">

</xml_diff>

<commit_message>
Task A1.3 Feld Preis: 2 Nachkommastellen Task A1.4 rake db:migrate
</commit_message>
<xml_diff>
--- a/doc/Task A1 Kochbuch.docx
+++ b/doc/Task A1 Kochbuch.docx
@@ -217,8 +217,6 @@
         </w:rPr>
         <w:t>oder mit Assistent</w:t>
       </w:r>
-      <w:bookmarkStart w:id="0" w:name="_GoBack"/>
-      <w:bookmarkEnd w:id="0"/>
     </w:p>
     <w:p>
       <w:pPr>
@@ -506,24 +504,244 @@
         </w:numPr>
         <w:spacing w:line="240" w:lineRule="auto"/>
         <w:rPr>
-          <w:rFonts w:ascii="Verdana" w:eastAsia="Times New Roman" w:hAnsi="Verdana" w:cs="Times New Roman"/>
-          <w:sz w:val="22"/>
-          <w:szCs w:val="22"/>
-          <w:lang w:eastAsia="de-CH"/>
-        </w:rPr>
-      </w:pPr>
-      <w:hyperlink r:id="rId8" w:history="1">
-        <w:r>
-          <w:rPr>
-            <w:rStyle w:val="Hyperlink"/>
-            <w:rFonts w:ascii="Verdana" w:eastAsia="Times New Roman" w:hAnsi="Verdana" w:cs="Times New Roman"/>
-            <w:sz w:val="22"/>
-            <w:szCs w:val="22"/>
-            <w:lang w:eastAsia="de-CH"/>
-          </w:rPr>
-          <w:t>Definition Preis genauer spezifizieren</w:t>
-        </w:r>
-      </w:hyperlink>
+          <w:rFonts w:ascii="Verdana" w:eastAsia="Verdana" w:hAnsi="Verdana" w:cs="Verdana"/>
+          <w:color w:val="000000"/>
+          <w:kern w:val="24"/>
+          <w:sz w:val="22"/>
+          <w:szCs w:val="22"/>
+          <w:highlight w:val="green"/>
+          <w:lang w:eastAsia="de-CH"/>
+        </w:rPr>
+      </w:pPr>
+      <w:r>
+        <w:rPr>
+          <w:rFonts w:ascii="Verdana" w:eastAsia="Verdana" w:hAnsi="Verdana" w:cs="Verdana"/>
+          <w:color w:val="000000"/>
+          <w:kern w:val="24"/>
+          <w:sz w:val="22"/>
+          <w:szCs w:val="22"/>
+          <w:highlight w:val="green"/>
+          <w:lang w:eastAsia="de-CH"/>
+        </w:rPr>
+        <w:t>Die DB-Definition für das Feld Preis ist zu präzisieren: 8 Stellen davon 2 Nachkommastellen 2.</w:t>
+      </w:r>
+    </w:p>
+    <w:p>
+      <w:pPr>
+        <w:spacing w:line="240" w:lineRule="auto"/>
+        <w:ind w:left="360" w:firstLine="348"/>
+        <w:rPr>
+          <w:rFonts w:ascii="Verdana" w:eastAsia="Verdana" w:hAnsi="Verdana" w:cs="Verdana"/>
+          <w:color w:val="000000"/>
+          <w:kern w:val="24"/>
+          <w:sz w:val="22"/>
+          <w:szCs w:val="22"/>
+          <w:highlight w:val="green"/>
+          <w:lang w:eastAsia="de-CH"/>
+        </w:rPr>
+      </w:pPr>
+      <w:r>
+        <w:rPr>
+          <w:rFonts w:ascii="Verdana" w:eastAsia="Verdana" w:hAnsi="Verdana" w:cs="Verdana"/>
+          <w:color w:val="000000"/>
+          <w:kern w:val="24"/>
+          <w:sz w:val="22"/>
+          <w:szCs w:val="22"/>
+          <w:highlight w:val="green"/>
+          <w:lang w:eastAsia="de-CH"/>
+        </w:rPr>
+        <w:t xml:space="preserve">File </w:t>
+      </w:r>
+      <w:proofErr w:type="spellStart"/>
+      <w:r>
+        <w:rPr>
+          <w:rFonts w:ascii="Verdana" w:eastAsia="Verdana" w:hAnsi="Verdana" w:cs="Verdana"/>
+          <w:color w:val="000000"/>
+          <w:kern w:val="24"/>
+          <w:sz w:val="22"/>
+          <w:szCs w:val="22"/>
+          <w:highlight w:val="green"/>
+          <w:lang w:eastAsia="de-CH"/>
+        </w:rPr>
+        <w:t>db</w:t>
+      </w:r>
+      <w:proofErr w:type="spellEnd"/>
+      <w:r>
+        <w:rPr>
+          <w:rFonts w:ascii="Verdana" w:eastAsia="Verdana" w:hAnsi="Verdana" w:cs="Verdana"/>
+          <w:color w:val="000000"/>
+          <w:kern w:val="24"/>
+          <w:sz w:val="22"/>
+          <w:szCs w:val="22"/>
+          <w:highlight w:val="green"/>
+          <w:lang w:eastAsia="de-CH"/>
+        </w:rPr>
+        <w:t>\</w:t>
+      </w:r>
+      <w:proofErr w:type="spellStart"/>
+      <w:r>
+        <w:rPr>
+          <w:rFonts w:ascii="Verdana" w:eastAsia="Verdana" w:hAnsi="Verdana" w:cs="Verdana"/>
+          <w:color w:val="000000"/>
+          <w:kern w:val="24"/>
+          <w:sz w:val="22"/>
+          <w:szCs w:val="22"/>
+          <w:highlight w:val="green"/>
+          <w:lang w:eastAsia="de-CH"/>
+        </w:rPr>
+        <w:t>migrate</w:t>
+      </w:r>
+      <w:proofErr w:type="spellEnd"/>
+      <w:r>
+        <w:rPr>
+          <w:rFonts w:ascii="Verdana" w:eastAsia="Verdana" w:hAnsi="Verdana" w:cs="Verdana"/>
+          <w:color w:val="000000"/>
+          <w:kern w:val="24"/>
+          <w:sz w:val="22"/>
+          <w:szCs w:val="22"/>
+          <w:highlight w:val="green"/>
+          <w:lang w:eastAsia="de-CH"/>
+        </w:rPr>
+        <w:t>\«UTC-</w:t>
+      </w:r>
+      <w:proofErr w:type="spellStart"/>
+      <w:r>
+        <w:rPr>
+          <w:rFonts w:ascii="Verdana" w:eastAsia="Verdana" w:hAnsi="Verdana" w:cs="Verdana"/>
+          <w:color w:val="000000"/>
+          <w:kern w:val="24"/>
+          <w:sz w:val="22"/>
+          <w:szCs w:val="22"/>
+          <w:highlight w:val="green"/>
+          <w:lang w:eastAsia="de-CH"/>
+        </w:rPr>
+        <w:t>Timestamp</w:t>
+      </w:r>
+      <w:proofErr w:type="spellEnd"/>
+      <w:r>
+        <w:rPr>
+          <w:rFonts w:ascii="Verdana" w:eastAsia="Verdana" w:hAnsi="Verdana" w:cs="Verdana"/>
+          <w:color w:val="000000"/>
+          <w:kern w:val="24"/>
+          <w:sz w:val="22"/>
+          <w:szCs w:val="22"/>
+          <w:highlight w:val="green"/>
+          <w:lang w:eastAsia="de-CH"/>
+        </w:rPr>
+        <w:t>»_</w:t>
+      </w:r>
+      <w:proofErr w:type="spellStart"/>
+      <w:r>
+        <w:rPr>
+          <w:rFonts w:ascii="Verdana" w:eastAsia="Verdana" w:hAnsi="Verdana" w:cs="Verdana"/>
+          <w:color w:val="000000"/>
+          <w:kern w:val="24"/>
+          <w:sz w:val="22"/>
+          <w:szCs w:val="22"/>
+          <w:highlight w:val="green"/>
+          <w:lang w:eastAsia="de-CH"/>
+        </w:rPr>
+        <w:t>create_products.rb</w:t>
+      </w:r>
+      <w:proofErr w:type="spellEnd"/>
+    </w:p>
+    <w:p>
+      <w:pPr>
+        <w:spacing w:line="240" w:lineRule="auto"/>
+        <w:ind w:left="360"/>
+        <w:rPr>
+          <w:rFonts w:ascii="Times New Roman" w:eastAsia="Times New Roman" w:hAnsi="Times New Roman" w:cs="Times New Roman"/>
+          <w:sz w:val="22"/>
+          <w:szCs w:val="22"/>
+          <w:lang w:val="fr-CH" w:eastAsia="de-CH"/>
+        </w:rPr>
+      </w:pPr>
+    </w:p>
+    <w:p>
+      <w:pPr>
+        <w:spacing w:line="240" w:lineRule="auto"/>
+        <w:ind w:left="360"/>
+        <w:rPr>
+          <w:rFonts w:ascii="Times New Roman" w:eastAsia="Times New Roman" w:hAnsi="Times New Roman" w:cs="Times New Roman"/>
+          <w:sz w:val="22"/>
+          <w:szCs w:val="22"/>
+          <w:lang w:val="fr-CH" w:eastAsia="de-CH"/>
+        </w:rPr>
+      </w:pPr>
+      <w:r>
+        <w:rPr>
+          <w:rFonts w:ascii="Times New Roman" w:eastAsia="Times New Roman" w:hAnsi="Times New Roman" w:cs="Times New Roman"/>
+          <w:sz w:val="22"/>
+          <w:szCs w:val="22"/>
+          <w:lang w:val="fr-CH" w:eastAsia="de-CH"/>
+        </w:rPr>
+        <w:t xml:space="preserve"> </w:t>
+      </w:r>
+      <w:r>
+        <w:rPr>
+          <w:noProof/>
+          <w:lang w:eastAsia="de-CH"/>
+        </w:rPr>
+        <w:drawing>
+          <wp:inline distT="0" distB="0" distL="0" distR="0" wp14:anchorId="0FE567D3" wp14:editId="6ECCC631">
+            <wp:extent cx="4028572" cy="2000000"/>
+            <wp:effectExtent l="0" t="0" r="0" b="635"/>
+            <wp:docPr id="1" name="Grafik 1"/>
+            <wp:cNvGraphicFramePr>
+              <a:graphicFrameLocks xmlns:a="http://schemas.openxmlformats.org/drawingml/2006/main" noChangeAspect="1"/>
+            </wp:cNvGraphicFramePr>
+            <a:graphic xmlns:a="http://schemas.openxmlformats.org/drawingml/2006/main">
+              <a:graphicData uri="http://schemas.openxmlformats.org/drawingml/2006/picture">
+                <pic:pic xmlns:pic="http://schemas.openxmlformats.org/drawingml/2006/picture">
+                  <pic:nvPicPr>
+                    <pic:cNvPr id="0" name=""/>
+                    <pic:cNvPicPr/>
+                  </pic:nvPicPr>
+                  <pic:blipFill>
+                    <a:blip r:embed="rId8"/>
+                    <a:stretch>
+                      <a:fillRect/>
+                    </a:stretch>
+                  </pic:blipFill>
+                  <pic:spPr>
+                    <a:xfrm>
+                      <a:off x="0" y="0"/>
+                      <a:ext cx="4028572" cy="2000000"/>
+                    </a:xfrm>
+                    <a:prstGeom prst="rect">
+                      <a:avLst/>
+                    </a:prstGeom>
+                  </pic:spPr>
+                </pic:pic>
+              </a:graphicData>
+            </a:graphic>
+          </wp:inline>
+        </w:drawing>
+      </w:r>
+    </w:p>
+    <w:p>
+      <w:pPr>
+        <w:spacing w:line="240" w:lineRule="auto"/>
+        <w:ind w:left="360"/>
+        <w:rPr>
+          <w:rFonts w:ascii="Times New Roman" w:eastAsia="Times New Roman" w:hAnsi="Times New Roman" w:cs="Times New Roman"/>
+          <w:sz w:val="22"/>
+          <w:szCs w:val="22"/>
+          <w:lang w:val="fr-CH" w:eastAsia="de-CH"/>
+        </w:rPr>
+      </w:pPr>
+    </w:p>
+    <w:p>
+      <w:pPr>
+        <w:spacing w:line="240" w:lineRule="auto"/>
+        <w:ind w:left="360"/>
+        <w:rPr>
+          <w:rFonts w:ascii="Times New Roman" w:eastAsia="Times New Roman" w:hAnsi="Times New Roman" w:cs="Times New Roman"/>
+          <w:sz w:val="22"/>
+          <w:szCs w:val="22"/>
+          <w:lang w:val="fr-CH" w:eastAsia="de-CH"/>
+        </w:rPr>
+      </w:pPr>
     </w:p>
     <w:p>
       <w:pPr>
@@ -537,9 +755,12 @@
           <w:rFonts w:ascii="Times New Roman" w:eastAsia="Times New Roman" w:hAnsi="Times New Roman" w:cs="Times New Roman"/>
           <w:sz w:val="22"/>
           <w:szCs w:val="22"/>
-          <w:lang w:eastAsia="de-CH"/>
-        </w:rPr>
-      </w:pPr>
+          <w:highlight w:val="green"/>
+          <w:lang w:eastAsia="de-CH"/>
+        </w:rPr>
+      </w:pPr>
+      <w:bookmarkStart w:id="0" w:name="_GoBack"/>
+      <w:bookmarkEnd w:id="0"/>
       <w:r>
         <w:rPr>
           <w:rFonts w:ascii="Verdana" w:eastAsia="Verdana" w:hAnsi="Verdana" w:cs="Verdana"/>
@@ -547,6 +768,7 @@
           <w:kern w:val="24"/>
           <w:sz w:val="22"/>
           <w:szCs w:val="22"/>
+          <w:highlight w:val="green"/>
           <w:lang w:eastAsia="de-CH"/>
         </w:rPr>
         <w:t>DB-Generieren:</w:t>
@@ -558,6 +780,7 @@
           <w:kern w:val="24"/>
           <w:sz w:val="22"/>
           <w:szCs w:val="22"/>
+          <w:highlight w:val="green"/>
           <w:lang w:eastAsia="de-CH"/>
         </w:rPr>
         <w:br/>
@@ -570,6 +793,7 @@
           <w:kern w:val="24"/>
           <w:sz w:val="22"/>
           <w:szCs w:val="22"/>
+          <w:highlight w:val="green"/>
           <w:lang w:eastAsia="de-CH"/>
         </w:rPr>
         <w:t>rake</w:t>
@@ -582,6 +806,7 @@
           <w:kern w:val="24"/>
           <w:sz w:val="22"/>
           <w:szCs w:val="22"/>
+          <w:highlight w:val="green"/>
           <w:lang w:eastAsia="de-CH"/>
         </w:rPr>
         <w:t xml:space="preserve"> </w:t>
@@ -594,6 +819,7 @@
           <w:kern w:val="24"/>
           <w:sz w:val="22"/>
           <w:szCs w:val="22"/>
+          <w:highlight w:val="green"/>
           <w:lang w:eastAsia="de-CH"/>
         </w:rPr>
         <w:t>db:migrate</w:t>

</xml_diff>

<commit_message>
Task A1.6 6 Zeilen Anzeige Feld Description
</commit_message>
<xml_diff>
--- a/doc/Task A1 Kochbuch.docx
+++ b/doc/Task A1 Kochbuch.docx
@@ -537,7 +537,7 @@
           <w:sz w:val="22"/>
           <w:szCs w:val="22"/>
           <w:highlight w:val="green"/>
-          <w:lang w:eastAsia="de-CH"/>
+          <w:lang w:val="fr-CH" w:eastAsia="de-CH"/>
         </w:rPr>
       </w:pPr>
       <w:r>
@@ -548,7 +548,7 @@
           <w:sz w:val="22"/>
           <w:szCs w:val="22"/>
           <w:highlight w:val="green"/>
-          <w:lang w:eastAsia="de-CH"/>
+          <w:lang w:val="fr-CH" w:eastAsia="de-CH"/>
         </w:rPr>
         <w:t xml:space="preserve">File </w:t>
       </w:r>
@@ -561,7 +561,7 @@
           <w:sz w:val="22"/>
           <w:szCs w:val="22"/>
           <w:highlight w:val="green"/>
-          <w:lang w:eastAsia="de-CH"/>
+          <w:lang w:val="fr-CH" w:eastAsia="de-CH"/>
         </w:rPr>
         <w:t>db</w:t>
       </w:r>
@@ -574,7 +574,7 @@
           <w:sz w:val="22"/>
           <w:szCs w:val="22"/>
           <w:highlight w:val="green"/>
-          <w:lang w:eastAsia="de-CH"/>
+          <w:lang w:val="fr-CH" w:eastAsia="de-CH"/>
         </w:rPr>
         <w:t>\</w:t>
       </w:r>
@@ -587,7 +587,7 @@
           <w:sz w:val="22"/>
           <w:szCs w:val="22"/>
           <w:highlight w:val="green"/>
-          <w:lang w:eastAsia="de-CH"/>
+          <w:lang w:val="fr-CH" w:eastAsia="de-CH"/>
         </w:rPr>
         <w:t>migrate</w:t>
       </w:r>
@@ -600,7 +600,7 @@
           <w:sz w:val="22"/>
           <w:szCs w:val="22"/>
           <w:highlight w:val="green"/>
-          <w:lang w:eastAsia="de-CH"/>
+          <w:lang w:val="fr-CH" w:eastAsia="de-CH"/>
         </w:rPr>
         <w:t>\«UTC-</w:t>
       </w:r>
@@ -613,7 +613,7 @@
           <w:sz w:val="22"/>
           <w:szCs w:val="22"/>
           <w:highlight w:val="green"/>
-          <w:lang w:eastAsia="de-CH"/>
+          <w:lang w:val="fr-CH" w:eastAsia="de-CH"/>
         </w:rPr>
         <w:t>Timestamp</w:t>
       </w:r>
@@ -626,7 +626,7 @@
           <w:sz w:val="22"/>
           <w:szCs w:val="22"/>
           <w:highlight w:val="green"/>
-          <w:lang w:eastAsia="de-CH"/>
+          <w:lang w:val="fr-CH" w:eastAsia="de-CH"/>
         </w:rPr>
         <w:t>»_</w:t>
       </w:r>
@@ -639,7 +639,7 @@
           <w:sz w:val="22"/>
           <w:szCs w:val="22"/>
           <w:highlight w:val="green"/>
-          <w:lang w:eastAsia="de-CH"/>
+          <w:lang w:val="fr-CH" w:eastAsia="de-CH"/>
         </w:rPr>
         <w:t>create_products.rb</w:t>
       </w:r>
@@ -759,8 +759,6 @@
           <w:lang w:eastAsia="de-CH"/>
         </w:rPr>
       </w:pPr>
-      <w:bookmarkStart w:id="0" w:name="_GoBack"/>
-      <w:bookmarkEnd w:id="0"/>
       <w:r>
         <w:rPr>
           <w:rFonts w:ascii="Verdana" w:eastAsia="Verdana" w:hAnsi="Verdana" w:cs="Verdana"/>
@@ -903,70 +901,361 @@
     </w:p>
     <w:p>
       <w:pPr>
+        <w:rPr>
+          <w:rFonts w:cs="Aharoni"/>
+          <w:sz w:val="22"/>
+          <w:szCs w:val="22"/>
+        </w:rPr>
+      </w:pPr>
+    </w:p>
+    <w:p>
+      <w:pPr>
         <w:pStyle w:val="Listenabsatz"/>
         <w:numPr>
           <w:ilvl w:val="0"/>
           <w:numId w:val="17"/>
         </w:numPr>
-        <w:spacing w:line="240" w:lineRule="auto"/>
-        <w:rPr>
-          <w:rFonts w:ascii="Times New Roman" w:eastAsia="Times New Roman" w:hAnsi="Times New Roman" w:cs="Times New Roman"/>
-          <w:sz w:val="22"/>
-          <w:szCs w:val="22"/>
-          <w:lang w:eastAsia="de-CH"/>
-        </w:rPr>
-      </w:pPr>
-      <w:hyperlink r:id="rId9" w:history="1">
-        <w:r>
-          <w:rPr>
-            <w:rStyle w:val="Hyperlink"/>
-            <w:rFonts w:ascii="Verdana" w:hAnsi="Verdana" w:cs="Aharoni"/>
-            <w:sz w:val="22"/>
-          </w:rPr>
-          <w:t xml:space="preserve">Anzahl </w:t>
-        </w:r>
-        <w:r>
-          <w:rPr>
-            <w:rStyle w:val="Hyperlink"/>
-            <w:rFonts w:ascii="Verdana" w:hAnsi="Verdana" w:cs="Aharoni"/>
-            <w:sz w:val="22"/>
-          </w:rPr>
-          <w:t xml:space="preserve">angezeigte Zeile auf 6 für </w:t>
-        </w:r>
-        <w:r>
-          <w:rPr>
-            <w:rStyle w:val="Hyperlink"/>
-            <w:rFonts w:ascii="Verdana" w:hAnsi="Verdana" w:cs="Aharoni"/>
-            <w:sz w:val="22"/>
-          </w:rPr>
-          <w:t>Feld Description kürzen</w:t>
-        </w:r>
-      </w:hyperlink>
-      <w:r>
         <w:rPr>
           <w:rFonts w:ascii="Verdana" w:hAnsi="Verdana" w:cs="Aharoni"/>
           <w:sz w:val="22"/>
-        </w:rPr>
-        <w:t>.</w:t>
+          <w:highlight w:val="green"/>
+        </w:rPr>
+      </w:pPr>
+      <w:r>
+        <w:rPr>
+          <w:rFonts w:ascii="Verdana" w:hAnsi="Verdana" w:cs="Aharoni"/>
+          <w:sz w:val="22"/>
+          <w:highlight w:val="green"/>
+        </w:rPr>
+        <w:t>Auf Produktpage Anzahl angezeigte Zeilen auf 6 für Feld Description kürzen.</w:t>
       </w:r>
     </w:p>
     <w:p>
       <w:pPr>
         <w:rPr>
+          <w:rFonts w:ascii="Verdana" w:hAnsi="Verdana" w:cs="Aharoni"/>
+          <w:b/>
+          <w:highlight w:val="green"/>
+        </w:rPr>
+      </w:pPr>
+    </w:p>
+    <w:p>
+      <w:pPr>
+        <w:autoSpaceDE w:val="0"/>
+        <w:autoSpaceDN w:val="0"/>
+        <w:adjustRightInd w:val="0"/>
+        <w:spacing w:line="240" w:lineRule="auto"/>
+        <w:ind w:left="708"/>
+        <w:rPr>
+          <w:rFonts w:ascii="Consolas" w:hAnsi="Consolas" w:cs="Consolas"/>
+          <w:highlight w:val="green"/>
+          <w:lang w:val="fr-CH"/>
+        </w:rPr>
+      </w:pPr>
+      <w:r>
+        <w:rPr>
+          <w:rFonts w:ascii="Consolas" w:hAnsi="Consolas" w:cs="Consolas"/>
+          <w:color w:val="F8F8F8"/>
+          <w:highlight w:val="green"/>
+        </w:rPr>
+        <w:t xml:space="preserve">    </w:t>
+      </w:r>
+      <w:r>
+        <w:rPr>
+          <w:rFonts w:ascii="Consolas" w:hAnsi="Consolas" w:cs="Consolas"/>
+          <w:color w:val="F8F8F8"/>
+          <w:highlight w:val="green"/>
+          <w:lang w:val="fr-CH"/>
+        </w:rPr>
+        <w:t xml:space="preserve">&lt;%= </w:t>
+      </w:r>
+      <w:proofErr w:type="spellStart"/>
+      <w:r>
+        <w:rPr>
+          <w:rFonts w:ascii="Consolas" w:hAnsi="Consolas" w:cs="Consolas"/>
+          <w:color w:val="F8F8F8"/>
+          <w:highlight w:val="green"/>
+          <w:lang w:val="fr-CH"/>
+        </w:rPr>
+        <w:t>f.text_area</w:t>
+      </w:r>
+      <w:proofErr w:type="spellEnd"/>
+      <w:r>
+        <w:rPr>
+          <w:rFonts w:ascii="Consolas" w:hAnsi="Consolas" w:cs="Consolas"/>
+          <w:color w:val="F8F8F8"/>
+          <w:highlight w:val="green"/>
+          <w:lang w:val="fr-CH"/>
+        </w:rPr>
+        <w:t xml:space="preserve"> </w:t>
+      </w:r>
+      <w:proofErr w:type="gramStart"/>
+      <w:r>
+        <w:rPr>
+          <w:rFonts w:ascii="Consolas" w:hAnsi="Consolas" w:cs="Consolas"/>
+          <w:color w:val="CF6A4C"/>
+          <w:highlight w:val="green"/>
+          <w:lang w:val="fr-CH"/>
+        </w:rPr>
+        <w:t>:description</w:t>
+      </w:r>
+      <w:proofErr w:type="gramEnd"/>
+      <w:r>
+        <w:rPr>
+          <w:rFonts w:ascii="Consolas" w:hAnsi="Consolas" w:cs="Consolas"/>
+          <w:color w:val="F8F8F8"/>
+          <w:highlight w:val="green"/>
+          <w:lang w:val="fr-CH"/>
+        </w:rPr>
+        <w:t>, rows:</w:t>
+      </w:r>
+      <w:r>
+        <w:rPr>
+          <w:rFonts w:ascii="Consolas" w:hAnsi="Consolas" w:cs="Consolas"/>
+          <w:color w:val="CF6A4C"/>
+          <w:highlight w:val="green"/>
+          <w:lang w:val="fr-CH"/>
+        </w:rPr>
+        <w:t>6</w:t>
+      </w:r>
+      <w:r>
+        <w:rPr>
+          <w:rFonts w:ascii="Consolas" w:hAnsi="Consolas" w:cs="Consolas"/>
+          <w:color w:val="F8F8F8"/>
+          <w:highlight w:val="green"/>
+          <w:lang w:val="fr-CH"/>
+        </w:rPr>
+        <w:t>%&gt;</w:t>
+      </w:r>
+    </w:p>
+    <w:p>
+      <w:pPr>
+        <w:rPr>
+          <w:rFonts w:ascii="Verdana" w:hAnsi="Verdana" w:cs="Aharoni"/>
+          <w:b/>
+          <w:highlight w:val="green"/>
+          <w:lang w:val="fr-CH"/>
+        </w:rPr>
+      </w:pPr>
+    </w:p>
+    <w:p>
+      <w:pPr>
+        <w:ind w:left="708"/>
+        <w:rPr>
+          <w:rFonts w:ascii="Verdana" w:hAnsi="Verdana" w:cs="Aharoni"/>
+          <w:lang w:val="fr-CH"/>
+        </w:rPr>
+      </w:pPr>
+      <w:r>
+        <w:rPr>
+          <w:rFonts w:ascii="Verdana" w:hAnsi="Verdana" w:cs="Aharoni"/>
+          <w:b/>
+          <w:highlight w:val="green"/>
+          <w:lang w:val="fr-CH"/>
+        </w:rPr>
+        <w:t>File \</w:t>
+      </w:r>
+      <w:proofErr w:type="spellStart"/>
+      <w:r>
+        <w:rPr>
+          <w:rFonts w:ascii="Verdana" w:hAnsi="Verdana" w:cs="Aharoni"/>
+          <w:b/>
+          <w:highlight w:val="green"/>
+          <w:lang w:val="fr-CH"/>
+        </w:rPr>
+        <w:t>app</w:t>
+      </w:r>
+      <w:proofErr w:type="spellEnd"/>
+      <w:r>
+        <w:rPr>
+          <w:rFonts w:ascii="Verdana" w:hAnsi="Verdana" w:cs="Aharoni"/>
+          <w:b/>
+          <w:highlight w:val="green"/>
+          <w:lang w:val="fr-CH"/>
+        </w:rPr>
+        <w:t>\</w:t>
+      </w:r>
+      <w:proofErr w:type="spellStart"/>
+      <w:r>
+        <w:rPr>
+          <w:rFonts w:ascii="Verdana" w:hAnsi="Verdana" w:cs="Aharoni"/>
+          <w:b/>
+          <w:highlight w:val="green"/>
+          <w:lang w:val="fr-CH"/>
+        </w:rPr>
+        <w:t>views</w:t>
+      </w:r>
+      <w:proofErr w:type="spellEnd"/>
+      <w:r>
+        <w:rPr>
+          <w:rFonts w:ascii="Verdana" w:hAnsi="Verdana" w:cs="Aharoni"/>
+          <w:b/>
+          <w:highlight w:val="green"/>
+          <w:lang w:val="fr-CH"/>
+        </w:rPr>
+        <w:t>\</w:t>
+      </w:r>
+      <w:proofErr w:type="spellStart"/>
+      <w:r>
+        <w:rPr>
+          <w:rFonts w:ascii="Verdana" w:hAnsi="Verdana" w:cs="Aharoni"/>
+          <w:b/>
+          <w:highlight w:val="green"/>
+          <w:lang w:val="fr-CH"/>
+        </w:rPr>
+        <w:t>products</w:t>
+      </w:r>
+      <w:proofErr w:type="spellEnd"/>
+      <w:r>
+        <w:rPr>
+          <w:rFonts w:ascii="Verdana" w:hAnsi="Verdana" w:cs="Aharoni"/>
+          <w:b/>
+          <w:highlight w:val="green"/>
+          <w:lang w:val="fr-CH"/>
+        </w:rPr>
+        <w:t>\_</w:t>
+      </w:r>
+      <w:proofErr w:type="spellStart"/>
+      <w:r>
+        <w:rPr>
+          <w:rFonts w:ascii="Verdana" w:hAnsi="Verdana" w:cs="Aharoni"/>
+          <w:b/>
+          <w:highlight w:val="green"/>
+          <w:lang w:val="fr-CH"/>
+        </w:rPr>
+        <w:t>form.html.erb</w:t>
+      </w:r>
+      <w:bookmarkStart w:id="0" w:name="_GoBack"/>
+      <w:bookmarkEnd w:id="0"/>
+      <w:proofErr w:type="spellEnd"/>
+    </w:p>
+    <w:p>
+      <w:pPr>
+        <w:ind w:left="708"/>
+        <w:rPr>
           <w:rFonts w:cs="Aharoni"/>
-          <w:sz w:val="22"/>
-          <w:szCs w:val="22"/>
         </w:rPr>
       </w:pPr>
       <w:r>
         <w:rPr>
           <w:noProof/>
-          <w:sz w:val="22"/>
-          <w:szCs w:val="22"/>
+          <w:lang w:eastAsia="de-CH"/>
+        </w:rPr>
+        <w:lastRenderedPageBreak/>
+        <w:drawing>
+          <wp:inline distT="0" distB="0" distL="0" distR="0" wp14:anchorId="1AEFC246" wp14:editId="7AFCB6AA">
+            <wp:extent cx="5571429" cy="4247619"/>
+            <wp:effectExtent l="0" t="0" r="0" b="635"/>
+            <wp:docPr id="2" name="Grafik 2"/>
+            <wp:cNvGraphicFramePr>
+              <a:graphicFrameLocks xmlns:a="http://schemas.openxmlformats.org/drawingml/2006/main" noChangeAspect="1"/>
+            </wp:cNvGraphicFramePr>
+            <a:graphic xmlns:a="http://schemas.openxmlformats.org/drawingml/2006/main">
+              <a:graphicData uri="http://schemas.openxmlformats.org/drawingml/2006/picture">
+                <pic:pic xmlns:pic="http://schemas.openxmlformats.org/drawingml/2006/picture">
+                  <pic:nvPicPr>
+                    <pic:cNvPr id="0" name=""/>
+                    <pic:cNvPicPr/>
+                  </pic:nvPicPr>
+                  <pic:blipFill>
+                    <a:blip r:embed="rId9"/>
+                    <a:stretch>
+                      <a:fillRect/>
+                    </a:stretch>
+                  </pic:blipFill>
+                  <pic:spPr>
+                    <a:xfrm>
+                      <a:off x="0" y="0"/>
+                      <a:ext cx="5571429" cy="4247619"/>
+                    </a:xfrm>
+                    <a:prstGeom prst="rect">
+                      <a:avLst/>
+                    </a:prstGeom>
+                  </pic:spPr>
+                </pic:pic>
+              </a:graphicData>
+            </a:graphic>
+          </wp:inline>
+        </w:drawing>
+      </w:r>
+    </w:p>
+    <w:p>
+      <w:pPr>
+        <w:rPr>
+          <w:rFonts w:cs="Aharoni"/>
+        </w:rPr>
+      </w:pPr>
+      <w:r>
+        <w:rPr>
+          <w:noProof/>
           <w:lang w:eastAsia="de-CH"/>
         </w:rPr>
         <w:t xml:space="preserve">   </w:t>
       </w:r>
+      <w:r>
+        <w:rPr>
+          <w:noProof/>
+          <w:lang w:eastAsia="de-CH"/>
+        </w:rPr>
+        <w:drawing>
+          <wp:inline distT="0" distB="0" distL="0" distR="0" wp14:anchorId="4BF8A3A6" wp14:editId="1CAAF5F1">
+            <wp:extent cx="5571429" cy="1428572"/>
+            <wp:effectExtent l="0" t="0" r="0" b="635"/>
+            <wp:docPr id="3" name="Grafik 3"/>
+            <wp:cNvGraphicFramePr>
+              <a:graphicFrameLocks xmlns:a="http://schemas.openxmlformats.org/drawingml/2006/main" noChangeAspect="1"/>
+            </wp:cNvGraphicFramePr>
+            <a:graphic xmlns:a="http://schemas.openxmlformats.org/drawingml/2006/main">
+              <a:graphicData uri="http://schemas.openxmlformats.org/drawingml/2006/picture">
+                <pic:pic xmlns:pic="http://schemas.openxmlformats.org/drawingml/2006/picture">
+                  <pic:nvPicPr>
+                    <pic:cNvPr id="0" name=""/>
+                    <pic:cNvPicPr/>
+                  </pic:nvPicPr>
+                  <pic:blipFill>
+                    <a:blip r:embed="rId10"/>
+                    <a:stretch>
+                      <a:fillRect/>
+                    </a:stretch>
+                  </pic:blipFill>
+                  <pic:spPr>
+                    <a:xfrm>
+                      <a:off x="0" y="0"/>
+                      <a:ext cx="5571429" cy="1428572"/>
+                    </a:xfrm>
+                    <a:prstGeom prst="rect">
+                      <a:avLst/>
+                    </a:prstGeom>
+                  </pic:spPr>
+                </pic:pic>
+              </a:graphicData>
+            </a:graphic>
+          </wp:inline>
+        </w:drawing>
+      </w:r>
+    </w:p>
+    <w:p>
+      <w:pPr>
+        <w:rPr>
+          <w:rFonts w:cs="Aharoni"/>
+        </w:rPr>
+      </w:pPr>
+    </w:p>
+    <w:p>
+      <w:pPr>
+        <w:rPr>
+          <w:rFonts w:cs="Aharoni"/>
+        </w:rPr>
+      </w:pPr>
+    </w:p>
+    <w:p>
+      <w:pPr>
+        <w:rPr>
+          <w:rFonts w:cs="Aharoni"/>
+          <w:sz w:val="22"/>
+          <w:szCs w:val="22"/>
+        </w:rPr>
+      </w:pPr>
     </w:p>
     <w:p>
       <w:pPr>
@@ -1742,7 +2031,7 @@
   <w:abstractNum w:abstractNumId="14">
     <w:nsid w:val="2F4C4040"/>
     <w:multiLevelType w:val="hybridMultilevel"/>
-    <w:tmpl w:val="D79E7B5C"/>
+    <w:tmpl w:val="CB528292"/>
     <w:lvl w:ilvl="0" w:tplc="0807000F">
       <w:start w:val="1"/>
       <w:numFmt w:val="decimal"/>

</xml_diff>